<commit_message>
add candidate, recruiter tables and implementations. Modify user table
</commit_message>
<xml_diff>
--- a/How To Run.docx
+++ b/How To Run.docx
@@ -42,7 +42,15 @@
     </w:p>
     <w:p>
       <w:r>
-        <w:t>Double click to open job-portal folder, right-click and choose Open with Code. If you don’t have this option, you can simply copy the directory and open it inside VScode.</w:t>
+        <w:t xml:space="preserve">Double click to open job-portal folder, right-click and choose Open with Code. If you don’t have this option, you can simply copy the directory and open it inside </w:t>
+      </w:r>
+      <w:proofErr w:type="spellStart"/>
+      <w:r>
+        <w:t>VScode</w:t>
+      </w:r>
+      <w:proofErr w:type="spellEnd"/>
+      <w:r>
+        <w:t>.</w:t>
       </w:r>
     </w:p>
     <w:p/>
@@ -129,7 +137,15 @@
         </w:numPr>
       </w:pPr>
       <w:r>
-        <w:t>In VScode, open terminal</w:t>
+        <w:t xml:space="preserve">In </w:t>
+      </w:r>
+      <w:proofErr w:type="spellStart"/>
+      <w:r>
+        <w:t>VScode</w:t>
+      </w:r>
+      <w:proofErr w:type="spellEnd"/>
+      <w:r>
+        <w:t>, open terminal</w:t>
       </w:r>
       <w:r>
         <w:t xml:space="preserve">. (I use </w:t>
@@ -230,7 +246,23 @@
           <w:b/>
           <w:bCs/>
         </w:rPr>
-        <w:t>“npm install”</w:t>
+        <w:t>“</w:t>
+      </w:r>
+      <w:proofErr w:type="spellStart"/>
+      <w:r>
+        <w:rPr>
+          <w:b/>
+          <w:bCs/>
+        </w:rPr>
+        <w:t>npm</w:t>
+      </w:r>
+      <w:proofErr w:type="spellEnd"/>
+      <w:r>
+        <w:rPr>
+          <w:b/>
+          <w:bCs/>
+        </w:rPr>
+        <w:t xml:space="preserve"> install”</w:t>
       </w:r>
       <w:r>
         <w:t xml:space="preserve"> to install all </w:t>
@@ -242,7 +274,15 @@
         <w:t xml:space="preserve"> and dependencies</w:t>
       </w:r>
       <w:r>
-        <w:t xml:space="preserve"> listed on package.json file. (This may take a while)</w:t>
+        <w:t xml:space="preserve"> listed on </w:t>
+      </w:r>
+      <w:proofErr w:type="spellStart"/>
+      <w:r>
+        <w:t>package.json</w:t>
+      </w:r>
+      <w:proofErr w:type="spellEnd"/>
+      <w:r>
+        <w:t xml:space="preserve"> file. (This may take a while)</w:t>
       </w:r>
     </w:p>
     <w:p>
@@ -260,7 +300,23 @@
           <w:b/>
           <w:bCs/>
         </w:rPr>
-        <w:t>“npm start”</w:t>
+        <w:t>“</w:t>
+      </w:r>
+      <w:proofErr w:type="spellStart"/>
+      <w:r>
+        <w:rPr>
+          <w:b/>
+          <w:bCs/>
+        </w:rPr>
+        <w:t>npm</w:t>
+      </w:r>
+      <w:proofErr w:type="spellEnd"/>
+      <w:r>
+        <w:rPr>
+          <w:b/>
+          <w:bCs/>
+        </w:rPr>
+        <w:t xml:space="preserve"> start”</w:t>
       </w:r>
       <w:r>
         <w:t xml:space="preserve"> to start the React server. It will automatically </w:t>
@@ -744,6 +800,169 @@
         </w:numPr>
       </w:pPr>
       <w:r>
+        <w:t xml:space="preserve">If </w:t>
+      </w:r>
+      <w:proofErr w:type="spellStart"/>
+      <w:r>
+        <w:t>VScode</w:t>
+      </w:r>
+      <w:proofErr w:type="spellEnd"/>
+      <w:r>
+        <w:t xml:space="preserve"> does not ask for the virtual environment. Press </w:t>
+      </w:r>
+      <w:r>
+        <w:rPr>
+          <w:b/>
+          <w:bCs/>
+        </w:rPr>
+        <w:t>Ctr + Shift + P</w:t>
+      </w:r>
+      <w:r>
+        <w:rPr>
+          <w:b/>
+          <w:bCs/>
+        </w:rPr>
+        <w:t xml:space="preserve"> </w:t>
+      </w:r>
+      <w:r>
+        <w:t xml:space="preserve">and type </w:t>
+      </w:r>
+      <w:r>
+        <w:rPr>
+          <w:b/>
+          <w:bCs/>
+        </w:rPr>
+        <w:t>i</w:t>
+      </w:r>
+      <w:r>
+        <w:rPr>
+          <w:b/>
+          <w:bCs/>
+        </w:rPr>
+        <w:t>nterpreter</w:t>
+      </w:r>
+      <w:r>
+        <w:t xml:space="preserve"> -&gt; Select </w:t>
+      </w:r>
+      <w:r>
+        <w:rPr>
+          <w:b/>
+          <w:bCs/>
+        </w:rPr>
+        <w:t>Python: Select Interpreter</w:t>
+      </w:r>
+      <w:r>
+        <w:rPr>
+          <w:b/>
+          <w:bCs/>
+        </w:rPr>
+        <w:t xml:space="preserve"> </w:t>
+      </w:r>
+      <w:r>
+        <w:t xml:space="preserve">and set it to the python file inside </w:t>
+      </w:r>
+      <w:r>
+        <w:t>the</w:t>
+      </w:r>
+      <w:r>
+        <w:t xml:space="preserve"> </w:t>
+      </w:r>
+      <w:proofErr w:type="spellStart"/>
+      <w:r>
+        <w:t>venv</w:t>
+      </w:r>
+      <w:proofErr w:type="spellEnd"/>
+      <w:r>
+        <w:t xml:space="preserve"> folder</w:t>
+      </w:r>
+      <w:r>
+        <w:drawing>
+          <wp:inline distT="0" distB="0" distL="0" distR="0" wp14:anchorId="4FCA9BF6" wp14:editId="2ACE01C9">
+            <wp:extent cx="5811061" cy="962159"/>
+            <wp:effectExtent l="0" t="0" r="0" b="9525"/>
+            <wp:docPr id="11" name="Picture 11" descr="Graphical user interface, text, application&#10;&#10;Description automatically generated"/>
+            <wp:cNvGraphicFramePr>
+              <a:graphicFrameLocks xmlns:a="http://schemas.openxmlformats.org/drawingml/2006/main" noChangeAspect="1"/>
+            </wp:cNvGraphicFramePr>
+            <a:graphic xmlns:a="http://schemas.openxmlformats.org/drawingml/2006/main">
+              <a:graphicData uri="http://schemas.openxmlformats.org/drawingml/2006/picture">
+                <pic:pic xmlns:pic="http://schemas.openxmlformats.org/drawingml/2006/picture">
+                  <pic:nvPicPr>
+                    <pic:cNvPr id="11" name="Picture 11" descr="Graphical user interface, text, application&#10;&#10;Description automatically generated"/>
+                    <pic:cNvPicPr/>
+                  </pic:nvPicPr>
+                  <pic:blipFill>
+                    <a:blip r:embed="rId14"/>
+                    <a:stretch>
+                      <a:fillRect/>
+                    </a:stretch>
+                  </pic:blipFill>
+                  <pic:spPr>
+                    <a:xfrm>
+                      <a:off x="0" y="0"/>
+                      <a:ext cx="5811061" cy="962159"/>
+                    </a:xfrm>
+                    <a:prstGeom prst="rect">
+                      <a:avLst/>
+                    </a:prstGeom>
+                  </pic:spPr>
+                </pic:pic>
+              </a:graphicData>
+            </a:graphic>
+          </wp:inline>
+        </w:drawing>
+      </w:r>
+    </w:p>
+    <w:p>
+      <w:pPr>
+        <w:ind w:left="1440"/>
+      </w:pPr>
+      <w:r>
+        <w:drawing>
+          <wp:inline distT="0" distB="0" distL="0" distR="0" wp14:anchorId="07AD24AA" wp14:editId="18644CB3">
+            <wp:extent cx="5792008" cy="219106"/>
+            <wp:effectExtent l="0" t="0" r="0" b="9525"/>
+            <wp:docPr id="12" name="Picture 12"/>
+            <wp:cNvGraphicFramePr>
+              <a:graphicFrameLocks xmlns:a="http://schemas.openxmlformats.org/drawingml/2006/main" noChangeAspect="1"/>
+            </wp:cNvGraphicFramePr>
+            <a:graphic xmlns:a="http://schemas.openxmlformats.org/drawingml/2006/main">
+              <a:graphicData uri="http://schemas.openxmlformats.org/drawingml/2006/picture">
+                <pic:pic xmlns:pic="http://schemas.openxmlformats.org/drawingml/2006/picture">
+                  <pic:nvPicPr>
+                    <pic:cNvPr id="1" name=""/>
+                    <pic:cNvPicPr/>
+                  </pic:nvPicPr>
+                  <pic:blipFill>
+                    <a:blip r:embed="rId15"/>
+                    <a:stretch>
+                      <a:fillRect/>
+                    </a:stretch>
+                  </pic:blipFill>
+                  <pic:spPr>
+                    <a:xfrm>
+                      <a:off x="0" y="0"/>
+                      <a:ext cx="5792008" cy="219106"/>
+                    </a:xfrm>
+                    <a:prstGeom prst="rect">
+                      <a:avLst/>
+                    </a:prstGeom>
+                  </pic:spPr>
+                </pic:pic>
+              </a:graphicData>
+            </a:graphic>
+          </wp:inline>
+        </w:drawing>
+      </w:r>
+    </w:p>
+    <w:p>
+      <w:pPr>
+        <w:numPr>
+          <w:ilvl w:val="1"/>
+          <w:numId w:val="1"/>
+        </w:numPr>
+      </w:pPr>
+      <w:r>
         <w:t xml:space="preserve">Type </w:t>
       </w:r>
       <w:r>
@@ -751,7 +970,23 @@
           <w:b/>
           <w:bCs/>
         </w:rPr>
-        <w:t xml:space="preserve">“source venv/Scripts/activate” </w:t>
+        <w:t xml:space="preserve">“source </w:t>
+      </w:r>
+      <w:proofErr w:type="spellStart"/>
+      <w:r>
+        <w:rPr>
+          <w:b/>
+          <w:bCs/>
+        </w:rPr>
+        <w:t>venv</w:t>
+      </w:r>
+      <w:proofErr w:type="spellEnd"/>
+      <w:r>
+        <w:rPr>
+          <w:b/>
+          <w:bCs/>
+        </w:rPr>
+        <w:t xml:space="preserve">/Scripts/activate” </w:t>
       </w:r>
       <w:r>
         <w:t xml:space="preserve">to activate </w:t>
@@ -763,7 +998,15 @@
         <w:t xml:space="preserve">virtual environment. </w:t>
       </w:r>
       <w:r>
-        <w:t>The (venv) indicates you have activated your virtual environment.</w:t>
+        <w:t>The (</w:t>
+      </w:r>
+      <w:proofErr w:type="spellStart"/>
+      <w:r>
+        <w:t>venv</w:t>
+      </w:r>
+      <w:proofErr w:type="spellEnd"/>
+      <w:r>
+        <w:t>) indicates you have activated your virtual environment.</w:t>
       </w:r>
     </w:p>
     <w:p>
@@ -795,7 +1038,7 @@
                     </pic:cNvPicPr>
                   </pic:nvPicPr>
                   <pic:blipFill>
-                    <a:blip r:embed="rId14">
+                    <a:blip r:embed="rId16">
                       <a:extLst>
                         <a:ext uri="{28A0092B-C50C-407E-A947-70E740481C1C}">
                           <a14:useLocalDpi xmlns:a14="http://schemas.microsoft.com/office/drawing/2010/main" val="0"/>
@@ -1018,7 +1261,7 @@
                     </pic:cNvPicPr>
                   </pic:nvPicPr>
                   <pic:blipFill>
-                    <a:blip r:embed="rId15">
+                    <a:blip r:embed="rId17">
                       <a:extLst>
                         <a:ext uri="{28A0092B-C50C-407E-A947-70E740481C1C}">
                           <a14:useLocalDpi xmlns:a14="http://schemas.microsoft.com/office/drawing/2010/main" val="0"/>
@@ -1329,13 +1572,57 @@
     <w:lsdException w:name="HTML Sample" w:semiHidden="1" w:unhideWhenUsed="1"/>
     <w:lsdException w:name="HTML Typewriter" w:semiHidden="1" w:unhideWhenUsed="1"/>
     <w:lsdException w:name="HTML Variable" w:semiHidden="1" w:unhideWhenUsed="1"/>
+    <w:lsdException w:name="Normal Table" w:semiHidden="1" w:unhideWhenUsed="1"/>
     <w:lsdException w:name="annotation subject" w:semiHidden="1" w:unhideWhenUsed="1"/>
     <w:lsdException w:name="No List" w:semiHidden="1" w:unhideWhenUsed="1"/>
     <w:lsdException w:name="Outline List 1" w:semiHidden="1" w:unhideWhenUsed="1"/>
     <w:lsdException w:name="Outline List 2" w:semiHidden="1" w:unhideWhenUsed="1"/>
     <w:lsdException w:name="Outline List 3" w:semiHidden="1" w:unhideWhenUsed="1"/>
+    <w:lsdException w:name="Table Simple 1" w:semiHidden="1" w:unhideWhenUsed="1"/>
+    <w:lsdException w:name="Table Simple 2" w:semiHidden="1" w:unhideWhenUsed="1"/>
+    <w:lsdException w:name="Table Simple 3" w:semiHidden="1" w:unhideWhenUsed="1"/>
+    <w:lsdException w:name="Table Classic 1" w:semiHidden="1" w:unhideWhenUsed="1"/>
+    <w:lsdException w:name="Table Classic 2" w:semiHidden="1" w:unhideWhenUsed="1"/>
+    <w:lsdException w:name="Table Classic 3" w:semiHidden="1" w:unhideWhenUsed="1"/>
+    <w:lsdException w:name="Table Classic 4" w:semiHidden="1" w:unhideWhenUsed="1"/>
+    <w:lsdException w:name="Table Colorful 1" w:semiHidden="1" w:unhideWhenUsed="1"/>
+    <w:lsdException w:name="Table Colorful 2" w:semiHidden="1" w:unhideWhenUsed="1"/>
+    <w:lsdException w:name="Table Colorful 3" w:semiHidden="1" w:unhideWhenUsed="1"/>
+    <w:lsdException w:name="Table Columns 1" w:semiHidden="1" w:unhideWhenUsed="1"/>
+    <w:lsdException w:name="Table Columns 2" w:semiHidden="1" w:unhideWhenUsed="1"/>
+    <w:lsdException w:name="Table Columns 3" w:semiHidden="1" w:unhideWhenUsed="1"/>
+    <w:lsdException w:name="Table Columns 4" w:semiHidden="1" w:unhideWhenUsed="1"/>
+    <w:lsdException w:name="Table Columns 5" w:semiHidden="1" w:unhideWhenUsed="1"/>
+    <w:lsdException w:name="Table Grid 1" w:semiHidden="1" w:unhideWhenUsed="1"/>
+    <w:lsdException w:name="Table Grid 2" w:semiHidden="1" w:unhideWhenUsed="1"/>
+    <w:lsdException w:name="Table Grid 3" w:semiHidden="1" w:unhideWhenUsed="1"/>
+    <w:lsdException w:name="Table Grid 4" w:semiHidden="1" w:unhideWhenUsed="1"/>
+    <w:lsdException w:name="Table Grid 5" w:semiHidden="1" w:unhideWhenUsed="1"/>
+    <w:lsdException w:name="Table Grid 6" w:semiHidden="1" w:unhideWhenUsed="1"/>
+    <w:lsdException w:name="Table Grid 7" w:semiHidden="1" w:unhideWhenUsed="1"/>
+    <w:lsdException w:name="Table Grid 8" w:semiHidden="1" w:unhideWhenUsed="1"/>
+    <w:lsdException w:name="Table List 1" w:semiHidden="1" w:unhideWhenUsed="1"/>
+    <w:lsdException w:name="Table List 2" w:semiHidden="1" w:unhideWhenUsed="1"/>
+    <w:lsdException w:name="Table List 3" w:semiHidden="1" w:unhideWhenUsed="1"/>
+    <w:lsdException w:name="Table List 4" w:semiHidden="1" w:unhideWhenUsed="1"/>
+    <w:lsdException w:name="Table List 5" w:semiHidden="1" w:unhideWhenUsed="1"/>
+    <w:lsdException w:name="Table List 6" w:semiHidden="1" w:unhideWhenUsed="1"/>
+    <w:lsdException w:name="Table List 7" w:semiHidden="1" w:unhideWhenUsed="1"/>
+    <w:lsdException w:name="Table List 8" w:semiHidden="1" w:unhideWhenUsed="1"/>
+    <w:lsdException w:name="Table 3D effects 1" w:semiHidden="1" w:unhideWhenUsed="1"/>
+    <w:lsdException w:name="Table 3D effects 2" w:semiHidden="1" w:unhideWhenUsed="1"/>
+    <w:lsdException w:name="Table 3D effects 3" w:semiHidden="1" w:unhideWhenUsed="1"/>
+    <w:lsdException w:name="Table Contemporary" w:semiHidden="1" w:unhideWhenUsed="1"/>
+    <w:lsdException w:name="Table Elegant" w:semiHidden="1" w:unhideWhenUsed="1"/>
+    <w:lsdException w:name="Table Professional" w:semiHidden="1" w:unhideWhenUsed="1"/>
+    <w:lsdException w:name="Table Subtle 1" w:semiHidden="1" w:unhideWhenUsed="1"/>
+    <w:lsdException w:name="Table Subtle 2" w:semiHidden="1" w:unhideWhenUsed="1"/>
+    <w:lsdException w:name="Table Web 1" w:semiHidden="1" w:unhideWhenUsed="1"/>
+    <w:lsdException w:name="Table Web 2" w:semiHidden="1" w:unhideWhenUsed="1"/>
+    <w:lsdException w:name="Table Web 3" w:semiHidden="1" w:unhideWhenUsed="1"/>
     <w:lsdException w:name="Balloon Text" w:semiHidden="1" w:unhideWhenUsed="1"/>
     <w:lsdException w:name="Table Grid" w:uiPriority="39"/>
+    <w:lsdException w:name="Table Theme" w:semiHidden="1" w:unhideWhenUsed="1"/>
     <w:lsdException w:name="Placeholder Text" w:semiHidden="1"/>
     <w:lsdException w:name="No Spacing" w:uiPriority="1" w:qFormat="1"/>
     <w:lsdException w:name="Light Shading" w:uiPriority="60"/>

</xml_diff>

<commit_message>
update How To Use
</commit_message>
<xml_diff>
--- a/How To Run.docx
+++ b/How To Run.docx
@@ -42,15 +42,7 @@
     </w:p>
     <w:p>
       <w:r>
-        <w:t xml:space="preserve">Double click to open job-portal folder, right-click and choose Open with Code. If you don’t have this option, you can simply copy the directory and open it inside </w:t>
-      </w:r>
-      <w:proofErr w:type="spellStart"/>
-      <w:r>
-        <w:t>VScode</w:t>
-      </w:r>
-      <w:proofErr w:type="spellEnd"/>
-      <w:r>
-        <w:t>.</w:t>
+        <w:t>Double click to open job-portal folder, right-click and choose Open with Code. If you don’t have this option, you can simply copy the directory and open it inside VScode.</w:t>
       </w:r>
     </w:p>
     <w:p/>
@@ -137,15 +129,7 @@
         </w:numPr>
       </w:pPr>
       <w:r>
-        <w:t xml:space="preserve">In </w:t>
-      </w:r>
-      <w:proofErr w:type="spellStart"/>
-      <w:r>
-        <w:t>VScode</w:t>
-      </w:r>
-      <w:proofErr w:type="spellEnd"/>
-      <w:r>
-        <w:t>, open terminal</w:t>
+        <w:t>In VScode, open terminal</w:t>
       </w:r>
       <w:r>
         <w:t xml:space="preserve">. (I use </w:t>
@@ -246,23 +230,7 @@
           <w:b/>
           <w:bCs/>
         </w:rPr>
-        <w:t>“</w:t>
-      </w:r>
-      <w:proofErr w:type="spellStart"/>
-      <w:r>
-        <w:rPr>
-          <w:b/>
-          <w:bCs/>
-        </w:rPr>
-        <w:t>npm</w:t>
-      </w:r>
-      <w:proofErr w:type="spellEnd"/>
-      <w:r>
-        <w:rPr>
-          <w:b/>
-          <w:bCs/>
-        </w:rPr>
-        <w:t xml:space="preserve"> install”</w:t>
+        <w:t>“npm install”</w:t>
       </w:r>
       <w:r>
         <w:t xml:space="preserve"> to install all </w:t>
@@ -274,15 +242,7 @@
         <w:t xml:space="preserve"> and dependencies</w:t>
       </w:r>
       <w:r>
-        <w:t xml:space="preserve"> listed on </w:t>
-      </w:r>
-      <w:proofErr w:type="spellStart"/>
-      <w:r>
-        <w:t>package.json</w:t>
-      </w:r>
-      <w:proofErr w:type="spellEnd"/>
-      <w:r>
-        <w:t xml:space="preserve"> file. (This may take a while)</w:t>
+        <w:t xml:space="preserve"> listed on package.json file. (This may take a while)</w:t>
       </w:r>
     </w:p>
     <w:p>
@@ -300,23 +260,7 @@
           <w:b/>
           <w:bCs/>
         </w:rPr>
-        <w:t>“</w:t>
-      </w:r>
-      <w:proofErr w:type="spellStart"/>
-      <w:r>
-        <w:rPr>
-          <w:b/>
-          <w:bCs/>
-        </w:rPr>
-        <w:t>npm</w:t>
-      </w:r>
-      <w:proofErr w:type="spellEnd"/>
-      <w:r>
-        <w:rPr>
-          <w:b/>
-          <w:bCs/>
-        </w:rPr>
-        <w:t xml:space="preserve"> start”</w:t>
+        <w:t>“npm start”</w:t>
       </w:r>
       <w:r>
         <w:t xml:space="preserve"> to start the React server. It will automatically </w:t>
@@ -800,15 +744,7 @@
         </w:numPr>
       </w:pPr>
       <w:r>
-        <w:t xml:space="preserve">If </w:t>
-      </w:r>
-      <w:proofErr w:type="spellStart"/>
-      <w:r>
-        <w:t>VScode</w:t>
-      </w:r>
-      <w:proofErr w:type="spellEnd"/>
-      <w:r>
-        <w:t xml:space="preserve"> does not ask for the virtual environment. Press </w:t>
+        <w:t xml:space="preserve">If VScode does not ask for the virtual environment. Press </w:t>
       </w:r>
       <w:r>
         <w:rPr>
@@ -865,17 +801,12 @@
         <w:t>the</w:t>
       </w:r>
       <w:r>
-        <w:t xml:space="preserve"> </w:t>
-      </w:r>
-      <w:proofErr w:type="spellStart"/>
-      <w:r>
-        <w:t>venv</w:t>
-      </w:r>
-      <w:proofErr w:type="spellEnd"/>
-      <w:r>
-        <w:t xml:space="preserve"> folder</w:t>
-      </w:r>
-      <w:r>
+        <w:t xml:space="preserve"> venv folder</w:t>
+      </w:r>
+      <w:r>
+        <w:rPr>
+          <w:noProof/>
+        </w:rPr>
         <w:drawing>
           <wp:inline distT="0" distB="0" distL="0" distR="0" wp14:anchorId="4FCA9BF6" wp14:editId="2ACE01C9">
             <wp:extent cx="5811061" cy="962159"/>
@@ -918,6 +849,9 @@
         <w:ind w:left="1440"/>
       </w:pPr>
       <w:r>
+        <w:rPr>
+          <w:noProof/>
+        </w:rPr>
         <w:drawing>
           <wp:inline distT="0" distB="0" distL="0" distR="0" wp14:anchorId="07AD24AA" wp14:editId="18644CB3">
             <wp:extent cx="5792008" cy="219106"/>
@@ -970,23 +904,7 @@
           <w:b/>
           <w:bCs/>
         </w:rPr>
-        <w:t xml:space="preserve">“source </w:t>
-      </w:r>
-      <w:proofErr w:type="spellStart"/>
-      <w:r>
-        <w:rPr>
-          <w:b/>
-          <w:bCs/>
-        </w:rPr>
-        <w:t>venv</w:t>
-      </w:r>
-      <w:proofErr w:type="spellEnd"/>
-      <w:r>
-        <w:rPr>
-          <w:b/>
-          <w:bCs/>
-        </w:rPr>
-        <w:t xml:space="preserve">/Scripts/activate” </w:t>
+        <w:t xml:space="preserve">“source venv/Scripts/activate” </w:t>
       </w:r>
       <w:r>
         <w:t xml:space="preserve">to activate </w:t>
@@ -998,15 +916,7 @@
         <w:t xml:space="preserve">virtual environment. </w:t>
       </w:r>
       <w:r>
-        <w:t>The (</w:t>
-      </w:r>
-      <w:proofErr w:type="spellStart"/>
-      <w:r>
-        <w:t>venv</w:t>
-      </w:r>
-      <w:proofErr w:type="spellEnd"/>
-      <w:r>
-        <w:t>) indicates you have activated your virtual environment.</w:t>
+        <w:t>The (venv) indicates you have activated your virtual environment.</w:t>
       </w:r>
     </w:p>
     <w:p>
@@ -1229,7 +1139,123 @@
         <w:rPr>
           <w:noProof/>
         </w:rPr>
-        <w:t>Open the .env file and set the secret key of your choice. Remember to click Save.</w:t>
+        <w:t>Open the .env file and set the secret key</w:t>
+      </w:r>
+      <w:r>
+        <w:rPr>
+          <w:noProof/>
+        </w:rPr>
+        <w:t>s</w:t>
+      </w:r>
+      <w:r>
+        <w:rPr>
+          <w:noProof/>
+        </w:rPr>
+        <w:t xml:space="preserve"> of your choice. </w:t>
+      </w:r>
+      <w:r>
+        <w:rPr>
+          <w:noProof/>
+        </w:rPr>
+        <w:t>The values of the keys are up to you. For example:</w:t>
+      </w:r>
+    </w:p>
+    <w:p>
+      <w:pPr>
+        <w:pStyle w:val="ListParagraph"/>
+        <w:shd w:val="clear" w:color="auto" w:fill="282A36"/>
+        <w:spacing w:after="0" w:line="300" w:lineRule="atLeast"/>
+        <w:rPr>
+          <w:rFonts w:ascii="Consolas" w:eastAsia="Times New Roman" w:hAnsi="Consolas"/>
+          <w:color w:val="F6F6F4"/>
+          <w:sz w:val="23"/>
+          <w:szCs w:val="23"/>
+        </w:rPr>
+      </w:pPr>
+      <w:r>
+        <w:rPr>
+          <w:rFonts w:ascii="Consolas" w:eastAsia="Times New Roman" w:hAnsi="Consolas"/>
+          <w:color w:val="F286C4"/>
+          <w:sz w:val="23"/>
+          <w:szCs w:val="23"/>
+        </w:rPr>
+        <w:t>JWT_SECRET_KEY=</w:t>
+      </w:r>
+      <w:r>
+        <w:rPr>
+          <w:rFonts w:ascii="Consolas" w:eastAsia="Times New Roman" w:hAnsi="Consolas"/>
+          <w:color w:val="DEE492"/>
+          <w:sz w:val="23"/>
+          <w:szCs w:val="23"/>
+        </w:rPr>
+        <w:t>"</w:t>
+      </w:r>
+      <w:r>
+        <w:rPr>
+          <w:rFonts w:ascii="Consolas" w:eastAsia="Times New Roman" w:hAnsi="Consolas"/>
+          <w:color w:val="E7EE98"/>
+          <w:sz w:val="23"/>
+          <w:szCs w:val="23"/>
+        </w:rPr>
+        <w:t>f0pFsO8jXc</w:t>
+      </w:r>
+      <w:r>
+        <w:rPr>
+          <w:rFonts w:ascii="Consolas" w:eastAsia="Times New Roman" w:hAnsi="Consolas"/>
+          <w:color w:val="DEE492"/>
+          <w:sz w:val="23"/>
+          <w:szCs w:val="23"/>
+        </w:rPr>
+        <w:t>"</w:t>
+      </w:r>
+    </w:p>
+    <w:p>
+      <w:pPr>
+        <w:pStyle w:val="ListParagraph"/>
+        <w:shd w:val="clear" w:color="auto" w:fill="282A36"/>
+        <w:spacing w:after="0" w:line="300" w:lineRule="atLeast"/>
+        <w:rPr>
+          <w:rFonts w:ascii="Consolas" w:eastAsia="Times New Roman" w:hAnsi="Consolas"/>
+          <w:color w:val="F6F6F4"/>
+          <w:sz w:val="23"/>
+          <w:szCs w:val="23"/>
+        </w:rPr>
+      </w:pPr>
+      <w:r>
+        <w:rPr>
+          <w:rFonts w:ascii="Consolas" w:eastAsia="Times New Roman" w:hAnsi="Consolas"/>
+          <w:color w:val="F286C4"/>
+          <w:sz w:val="23"/>
+          <w:szCs w:val="23"/>
+        </w:rPr>
+        <w:t>URLSafeSerializer_SECRET_KEY=</w:t>
+      </w:r>
+      <w:r>
+        <w:rPr>
+          <w:rFonts w:ascii="Consolas" w:eastAsia="Times New Roman" w:hAnsi="Consolas"/>
+          <w:color w:val="DEE492"/>
+          <w:sz w:val="23"/>
+          <w:szCs w:val="23"/>
+        </w:rPr>
+        <w:t>"</w:t>
+      </w:r>
+      <w:r>
+        <w:rPr>
+          <w:rFonts w:ascii="Consolas" w:eastAsia="Times New Roman" w:hAnsi="Consolas"/>
+          <w:color w:val="E7EE98"/>
+          <w:sz w:val="23"/>
+          <w:szCs w:val="23"/>
+        </w:rPr>
+        <w:t>recovery-secret-key</w:t>
+      </w:r>
+      <w:r>
+        <w:rPr>
+          <w:rFonts w:ascii="Consolas" w:eastAsia="Times New Roman" w:hAnsi="Consolas"/>
+          <w:color w:val="DEE492"/>
+          <w:sz w:val="23"/>
+          <w:szCs w:val="23"/>
+        </w:rPr>
+        <w:t>"</w:t>
       </w:r>
     </w:p>
     <w:p>
@@ -1243,54 +1269,7 @@
         <w:rPr>
           <w:noProof/>
         </w:rPr>
-        <w:drawing>
-          <wp:inline distT="0" distB="0" distL="0" distR="0" wp14:anchorId="4B7ADF1A" wp14:editId="299EE5B5">
-            <wp:extent cx="3324225" cy="1076325"/>
-            <wp:effectExtent l="0" t="0" r="0" b="0"/>
-            <wp:docPr id="9" name="Picture 1"/>
-            <wp:cNvGraphicFramePr>
-              <a:graphicFrameLocks xmlns:a="http://schemas.openxmlformats.org/drawingml/2006/main" noChangeAspect="1"/>
-            </wp:cNvGraphicFramePr>
-            <a:graphic xmlns:a="http://schemas.openxmlformats.org/drawingml/2006/main">
-              <a:graphicData uri="http://schemas.openxmlformats.org/drawingml/2006/picture">
-                <pic:pic xmlns:pic="http://schemas.openxmlformats.org/drawingml/2006/picture">
-                  <pic:nvPicPr>
-                    <pic:cNvPr id="0" name="Picture 1"/>
-                    <pic:cNvPicPr>
-                      <a:picLocks noChangeAspect="1" noChangeArrowheads="1"/>
-                    </pic:cNvPicPr>
-                  </pic:nvPicPr>
-                  <pic:blipFill>
-                    <a:blip r:embed="rId17">
-                      <a:extLst>
-                        <a:ext uri="{28A0092B-C50C-407E-A947-70E740481C1C}">
-                          <a14:useLocalDpi xmlns:a14="http://schemas.microsoft.com/office/drawing/2010/main" val="0"/>
-                        </a:ext>
-                      </a:extLst>
-                    </a:blip>
-                    <a:srcRect/>
-                    <a:stretch>
-                      <a:fillRect/>
-                    </a:stretch>
-                  </pic:blipFill>
-                  <pic:spPr bwMode="auto">
-                    <a:xfrm>
-                      <a:off x="0" y="0"/>
-                      <a:ext cx="3324225" cy="1076325"/>
-                    </a:xfrm>
-                    <a:prstGeom prst="rect">
-                      <a:avLst/>
-                    </a:prstGeom>
-                    <a:noFill/>
-                    <a:ln>
-                      <a:noFill/>
-                    </a:ln>
-                  </pic:spPr>
-                </pic:pic>
-              </a:graphicData>
-            </a:graphic>
-          </wp:inline>
-        </w:drawing>
+        <w:t>Save the changes.</w:t>
       </w:r>
     </w:p>
     <w:p>

</xml_diff>